<commit_message>
Made progress on the feed page and the ideal look. Also, found a site with useful APIs for Twitter, Instagram, Google Search and more
</commit_message>
<xml_diff>
--- a/docs/companies to learn from.docx
+++ b/docs/companies to learn from.docx
@@ -64,6 +64,32 @@
           <w:lang w:val="en-US"/>
         </w:rPr>
         <w:t>*Patreon</w:t>
+      </w:r>
+    </w:p>
+    <w:p>
+      <w:pPr>
+        <w:rPr>
+          <w:lang w:val="en-US"/>
+        </w:rPr>
+      </w:pPr>
+      <w:r>
+        <w:rPr>
+          <w:lang w:val="en-US"/>
+        </w:rPr>
+        <w:t>*Kickstarter</w:t>
+      </w:r>
+    </w:p>
+    <w:p>
+      <w:pPr>
+        <w:rPr>
+          <w:lang w:val="en-US"/>
+        </w:rPr>
+      </w:pPr>
+      <w:r>
+        <w:rPr>
+          <w:lang w:val="en-US"/>
+        </w:rPr>
+        <w:t>*Indiegogo</w:t>
       </w:r>
     </w:p>
     <w:p>

</xml_diff>